<commit_message>
DLD-Mid-Usman/Tipu-CS/Added photo in DCN-Moazam-Israr
</commit_message>
<xml_diff>
--- a/papers/old-roadmap/semester-4/CEN-222/IsrarAkhtar/DCN-Mid-Term-2022-Moazam-Israr.docx
+++ b/papers/old-roadmap/semester-4/CEN-222/IsrarAkhtar/DCN-Mid-Term-2022-Moazam-Israr.docx
@@ -4,6 +4,9 @@
   <w:body>
     <w:p>
       <w:r>
+        <w:rPr>
+          <w:noProof/>
+        </w:rPr>
         <w:drawing>
           <wp:inline distT="0" distB="0" distL="0" distR="0" wp14:anchorId="0540CABA" wp14:editId="716609D9">
             <wp:extent cx="5943600" cy="7924800"/>
@@ -23,6 +26,62 @@
                   </pic:nvPicPr>
                   <pic:blipFill>
                     <a:blip r:embed="rId4">
+                      <a:extLst>
+                        <a:ext uri="{28A0092B-C50C-407E-A947-70E740481C1C}">
+                          <a14:useLocalDpi xmlns:a14="http://schemas.microsoft.com/office/drawing/2010/main" val="0"/>
+                        </a:ext>
+                      </a:extLst>
+                    </a:blip>
+                    <a:srcRect/>
+                    <a:stretch>
+                      <a:fillRect/>
+                    </a:stretch>
+                  </pic:blipFill>
+                  <pic:spPr bwMode="auto">
+                    <a:xfrm>
+                      <a:off x="0" y="0"/>
+                      <a:ext cx="5943600" cy="7924800"/>
+                    </a:xfrm>
+                    <a:prstGeom prst="rect">
+                      <a:avLst/>
+                    </a:prstGeom>
+                    <a:noFill/>
+                    <a:ln>
+                      <a:noFill/>
+                    </a:ln>
+                  </pic:spPr>
+                </pic:pic>
+              </a:graphicData>
+            </a:graphic>
+          </wp:inline>
+        </w:drawing>
+      </w:r>
+    </w:p>
+    <w:p>
+      <w:r>
+        <w:lastRenderedPageBreak/>
+        <w:br/>
+      </w:r>
+      <w:r>
+        <w:drawing>
+          <wp:inline distT="0" distB="0" distL="0" distR="0" wp14:anchorId="7A7BB484" wp14:editId="6408774C">
+            <wp:extent cx="5943600" cy="7924800"/>
+            <wp:effectExtent l="0" t="0" r="0" b="0"/>
+            <wp:docPr id="368110562" name="Picture 2"/>
+            <wp:cNvGraphicFramePr>
+              <a:graphicFrameLocks xmlns:a="http://schemas.openxmlformats.org/drawingml/2006/main" noChangeAspect="1"/>
+            </wp:cNvGraphicFramePr>
+            <a:graphic xmlns:a="http://schemas.openxmlformats.org/drawingml/2006/main">
+              <a:graphicData uri="http://schemas.openxmlformats.org/drawingml/2006/picture">
+                <pic:pic xmlns:pic="http://schemas.openxmlformats.org/drawingml/2006/picture">
+                  <pic:nvPicPr>
+                    <pic:cNvPr id="0" name="Picture 6"/>
+                    <pic:cNvPicPr>
+                      <a:picLocks noChangeAspect="1" noChangeArrowheads="1"/>
+                    </pic:cNvPicPr>
+                  </pic:nvPicPr>
+                  <pic:blipFill>
+                    <a:blip r:embed="rId5">
                       <a:extLst>
                         <a:ext uri="{28A0092B-C50C-407E-A947-70E740481C1C}">
                           <a14:useLocalDpi xmlns:a14="http://schemas.microsoft.com/office/drawing/2010/main" val="0"/>
@@ -981,6 +1040,19 @@
       <w:spacing w:val="5"/>
     </w:rPr>
   </w:style>
+  <w:style w:type="paragraph" w:styleId="NormalWeb">
+    <w:name w:val="Normal (Web)"/>
+    <w:basedOn w:val="Normal"/>
+    <w:uiPriority w:val="99"/>
+    <w:semiHidden/>
+    <w:unhideWhenUsed/>
+    <w:rsid w:val="0016420C"/>
+    <w:rPr>
+      <w:rFonts w:ascii="Times New Roman" w:hAnsi="Times New Roman" w:cs="Times New Roman"/>
+      <w:sz w:val="24"/>
+      <w:szCs w:val="24"/>
+    </w:rPr>
+  </w:style>
 </w:styles>
 </file>
 

</xml_diff>